<commit_message>
adding new file again guyz
</commit_message>
<xml_diff>
--- a/siste_komputer_x_mm/Summary Mengidentifikasi Perangka Keras Pada Komputer.docx
+++ b/siste_komputer_x_mm/Summary Mengidentifikasi Perangka Keras Pada Komputer.docx
@@ -24,9 +24,13 @@
           <w:szCs w:val="40"/>
           <w:lang w:eastAsia="en-ID"/>
         </w:rPr>
-        <w:t xml:space="preserve">Summary </w:t>
-      </w:r>
-      <w:r>
+        <w:t>Summary Mengidentifikasi Perangka Keras Pada Komputer</w:t>
+      </w:r>
+    </w:p>
+    <w:p>
+      <w:pPr>
+        <w:spacing w:after="0" w:line="240" w:lineRule="auto"/>
+        <w:outlineLvl w:val="0"/>
         <w:rPr>
           <w:rFonts w:ascii="Bahnschrift Light" w:eastAsia="Times New Roman" w:hAnsi="Bahnschrift Light" w:cstheme="minorHAnsi"/>
           <w:color w:val="202124"/>
@@ -35,7 +39,17 @@
           <w:szCs w:val="40"/>
           <w:lang w:eastAsia="en-ID"/>
         </w:rPr>
-        <w:t>Mengidentifikasi Perangka Keras Pada Komputer</w:t>
+      </w:pPr>
+      <w:r>
+        <w:rPr>
+          <w:rFonts w:ascii="Bahnschrift Light" w:eastAsia="Times New Roman" w:hAnsi="Bahnschrift Light" w:cstheme="minorHAnsi"/>
+          <w:color w:val="202124"/>
+          <w:kern w:val="36"/>
+          <w:sz w:val="40"/>
+          <w:szCs w:val="40"/>
+          <w:lang w:eastAsia="en-ID"/>
+        </w:rPr>
+        <w:t>26/07/2021</w:t>
       </w:r>
     </w:p>
     <w:p>

</xml_diff>